<commit_message>
problem with offset and charactersAdded, to solve
</commit_message>
<xml_diff>
--- a/examples/tagDashLoop.docx
+++ b/examples/tagDashLoop.docx
@@ -8,44 +8,6 @@
           <w:lang w:val="fr-FR"/>
         </w:rPr>
       </w:pPr>
-      <w:r>
-        <w:rPr>
-          <w:lang w:val="fr-FR"/>
-        </w:rPr>
-        <w:t>{</w:t>
-      </w:r>
-      <w:proofErr w:type="spellStart"/>
-      <w:proofErr w:type="gramStart"/>
-      <w:r>
-        <w:rPr>
-          <w:lang w:val="fr-FR"/>
-        </w:rPr>
-        <w:t>last_name</w:t>
-      </w:r>
-      <w:proofErr w:type="spellEnd"/>
-      <w:proofErr w:type="gramEnd"/>
-      <w:r>
-        <w:rPr>
-          <w:lang w:val="fr-FR"/>
-        </w:rPr>
-        <w:t>} {</w:t>
-      </w:r>
-      <w:proofErr w:type="spellStart"/>
-      <w:proofErr w:type="gramStart"/>
-      <w:r>
-        <w:rPr>
-          <w:lang w:val="fr-FR"/>
-        </w:rPr>
-        <w:t>first_name</w:t>
-      </w:r>
-      <w:proofErr w:type="spellEnd"/>
-      <w:proofErr w:type="gramEnd"/>
-      <w:r>
-        <w:rPr>
-          <w:lang w:val="fr-FR"/>
-        </w:rPr>
-        <w:t>}</w:t>
-      </w:r>
     </w:p>
     <w:tbl>
       <w:tblPr>
@@ -89,7 +51,25 @@
               <w:rPr>
                 <w:lang w:val="fr-FR"/>
               </w:rPr>
-              <w:t xml:space="preserve"> consommation} {prix}</w:t>
+              <w:t xml:space="preserve"> </w:t>
+            </w:r>
+            <w:r>
+              <w:rPr>
+                <w:lang w:val="fr-FR"/>
+              </w:rPr>
+              <w:t>os</w:t>
+            </w:r>
+            <w:r>
+              <w:rPr>
+                <w:lang w:val="fr-FR"/>
+              </w:rPr>
+              <w:t>}</w:t>
+            </w:r>
+            <w:r>
+              <w:rPr>
+                <w:lang w:val="fr-FR"/>
+              </w:rPr>
+              <w:t>{type}</w:t>
             </w:r>
           </w:p>
         </w:tc>
@@ -107,7 +87,21 @@
               <w:rPr>
                 <w:lang w:val="fr-FR"/>
               </w:rPr>
-              <w:t>{nom}</w:t>
+              <w:t>{</w:t>
+            </w:r>
+            <w:proofErr w:type="spellStart"/>
+            <w:r>
+              <w:rPr>
+                <w:lang w:val="fr-FR"/>
+              </w:rPr>
+              <w:t>price</w:t>
+            </w:r>
+            <w:proofErr w:type="spellEnd"/>
+            <w:r>
+              <w:rPr>
+                <w:lang w:val="fr-FR"/>
+              </w:rPr>
+              <w:t>}</w:t>
             </w:r>
           </w:p>
         </w:tc>
@@ -127,114 +121,40 @@
               </w:rPr>
               <w:t>{</w:t>
             </w:r>
-            <w:r>
-              <w:rPr>
-                <w:lang w:val="fr-FR"/>
-              </w:rPr>
-              <w:t>consommation</w:t>
-            </w:r>
-            <w:r>
-              <w:rPr>
-                <w:lang w:val="fr-FR"/>
-              </w:rPr>
-              <w:t>} {/</w:t>
-            </w:r>
-            <w:r>
-              <w:rPr>
-                <w:lang w:val="fr-FR"/>
-              </w:rPr>
-              <w:t>conso</w:t>
-            </w:r>
-            <w:r>
-              <w:rPr>
-                <w:lang w:val="fr-FR"/>
-              </w:rPr>
-              <w:t>mm</w:t>
+            <w:proofErr w:type="spellStart"/>
+            <w:r>
+              <w:rPr>
+                <w:lang w:val="fr-FR"/>
+              </w:rPr>
+              <w:t>reference</w:t>
+            </w:r>
+            <w:proofErr w:type="spellEnd"/>
+            <w:r>
+              <w:rPr>
+                <w:lang w:val="fr-FR"/>
+              </w:rPr>
+              <w:t>}</w:t>
+            </w:r>
+            <w:r>
+              <w:rPr>
+                <w:lang w:val="fr-FR"/>
+              </w:rPr>
+              <w:t>{/</w:t>
+            </w:r>
+            <w:r>
+              <w:rPr>
+                <w:lang w:val="fr-FR"/>
+              </w:rPr>
+              <w:t>os</w:t>
+            </w:r>
+            <w:r>
+              <w:rPr>
+                <w:lang w:val="fr-FR"/>
+              </w:rPr>
+              <w:t>}</w:t>
             </w:r>
             <w:bookmarkStart w:id="0" w:name="_GoBack"/>
             <w:bookmarkEnd w:id="0"/>
-            <w:r>
-              <w:rPr>
-                <w:lang w:val="fr-FR"/>
-              </w:rPr>
-              <w:t>ation}</w:t>
-            </w:r>
-          </w:p>
-        </w:tc>
-      </w:tr>
-      <w:tr>
-        <w:tc>
-          <w:tcPr>
-            <w:tcW w:w="2926" w:type="dxa"/>
-          </w:tcPr>
-          <w:p>
-            <w:pPr>
-              <w:rPr>
-                <w:lang w:val="fr-FR"/>
-              </w:rPr>
-            </w:pPr>
-          </w:p>
-        </w:tc>
-        <w:tc>
-          <w:tcPr>
-            <w:tcW w:w="2927" w:type="dxa"/>
-          </w:tcPr>
-          <w:p>
-            <w:pPr>
-              <w:rPr>
-                <w:lang w:val="fr-FR"/>
-              </w:rPr>
-            </w:pPr>
-          </w:p>
-        </w:tc>
-        <w:tc>
-          <w:tcPr>
-            <w:tcW w:w="2927" w:type="dxa"/>
-          </w:tcPr>
-          <w:p>
-            <w:pPr>
-              <w:rPr>
-                <w:lang w:val="fr-FR"/>
-              </w:rPr>
-            </w:pPr>
-          </w:p>
-        </w:tc>
-      </w:tr>
-      <w:tr>
-        <w:tc>
-          <w:tcPr>
-            <w:tcW w:w="2926" w:type="dxa"/>
-          </w:tcPr>
-          <w:p>
-            <w:pPr>
-              <w:rPr>
-                <w:lang w:val="fr-FR"/>
-              </w:rPr>
-            </w:pPr>
-          </w:p>
-        </w:tc>
-        <w:tc>
-          <w:tcPr>
-            <w:tcW w:w="2927" w:type="dxa"/>
-          </w:tcPr>
-          <w:p>
-            <w:pPr>
-              <w:rPr>
-                <w:lang w:val="fr-FR"/>
-              </w:rPr>
-            </w:pPr>
-          </w:p>
-        </w:tc>
-        <w:tc>
-          <w:tcPr>
-            <w:tcW w:w="2927" w:type="dxa"/>
-          </w:tcPr>
-          <w:p>
-            <w:pPr>
-              <w:rPr>
-                <w:lang w:val="fr-FR"/>
-              </w:rPr>
-            </w:pPr>
           </w:p>
         </w:tc>
       </w:tr>
@@ -247,8 +167,12 @@
       </w:pPr>
     </w:p>
     <w:sectPr>
-      <w:headerReference w:type="default" r:id="rId7"/>
-      <w:footerReference w:type="default" r:id="rId8"/>
+      <w:headerReference w:type="even" r:id="rId7"/>
+      <w:headerReference w:type="default" r:id="rId8"/>
+      <w:footerReference w:type="even" r:id="rId9"/>
+      <w:footerReference w:type="default" r:id="rId10"/>
+      <w:headerReference w:type="first" r:id="rId11"/>
+      <w:footerReference w:type="first" r:id="rId12"/>
       <w:pgSz w:w="12240" w:h="15840"/>
       <w:pgMar w:top="1440" w:right="1800" w:bottom="1440" w:left="1800" w:header="720" w:footer="720" w:gutter="0"/>
       <w:cols w:space="720"/>
@@ -289,63 +213,26 @@
     <w:pPr>
       <w:pStyle w:val="Pieddepage"/>
     </w:pPr>
-    <w:r>
-      <w:rPr>
-        <w:color w:val="FF0000"/>
-      </w:rPr>
-      <w:t>{</w:t>
-    </w:r>
-    <w:proofErr w:type="spellStart"/>
-    <w:r>
-      <w:rPr>
-        <w:color w:val="FF0000"/>
-      </w:rPr>
-      <w:t>last_name</w:t>
-    </w:r>
-    <w:proofErr w:type="spellEnd"/>
-    <w:r>
-      <w:rPr>
-        <w:color w:val="FF0000"/>
-      </w:rPr>
-      <w:t>}</w:t>
-    </w:r>
-    <w:r>
-      <w:ptab w:relativeTo="margin" w:alignment="center" w:leader="none"/>
-    </w:r>
-    <w:r>
-      <w:rPr>
-        <w:highlight w:val="yellow"/>
-      </w:rPr>
-      <w:t>{</w:t>
-    </w:r>
-    <w:proofErr w:type="spellStart"/>
-    <w:r>
-      <w:rPr>
-        <w:highlight w:val="yellow"/>
-      </w:rPr>
-      <w:t>first_name</w:t>
-    </w:r>
-    <w:proofErr w:type="spellEnd"/>
-    <w:r>
-      <w:rPr>
-        <w:highlight w:val="yellow"/>
-      </w:rPr>
-      <w:t>}</w:t>
-    </w:r>
-    <w:r>
-      <w:ptab w:relativeTo="margin" w:alignment="right" w:leader="none"/>
-    </w:r>
-    <w:r>
-      <w:t>{</w:t>
-    </w:r>
-    <w:proofErr w:type="gramStart"/>
-    <w:r>
-      <w:t>phone</w:t>
-    </w:r>
-    <w:proofErr w:type="gramEnd"/>
-    <w:r>
-      <w:t>}</w:t>
-    </w:r>
+  </w:p>
+</w:ftr>
+</file>
+
+<file path=word/footer2.xml><?xml version="1.0" encoding="utf-8"?>
+<w:ftr xmlns:wpc="http://schemas.microsoft.com/office/word/2010/wordprocessingCanvas" xmlns:mc="http://schemas.openxmlformats.org/markup-compatibility/2006" xmlns:o="urn:schemas-microsoft-com:office:office" xmlns:r="http://schemas.openxmlformats.org/officeDocument/2006/relationships" xmlns:m="http://schemas.openxmlformats.org/officeDocument/2006/math" xmlns:v="urn:schemas-microsoft-com:vml" xmlns:wp14="http://schemas.microsoft.com/office/word/2010/wordprocessingDrawing" xmlns:wp="http://schemas.openxmlformats.org/drawingml/2006/wordprocessingDrawing" xmlns:w10="urn:schemas-microsoft-com:office:word" xmlns:w="http://schemas.openxmlformats.org/wordprocessingml/2006/main" xmlns:w14="http://schemas.microsoft.com/office/word/2010/wordml" xmlns:wpg="http://schemas.microsoft.com/office/word/2010/wordprocessingGroup" xmlns:wpi="http://schemas.microsoft.com/office/word/2010/wordprocessingInk" xmlns:wne="http://schemas.microsoft.com/office/word/2006/wordml" xmlns:wps="http://schemas.microsoft.com/office/word/2010/wordprocessingShape" mc:Ignorable="w14 wp14">
+  <w:p>
+    <w:pPr>
+      <w:pStyle w:val="Pieddepage"/>
+    </w:pPr>
+  </w:p>
+</w:ftr>
+</file>
+
+<file path=word/footer3.xml><?xml version="1.0" encoding="utf-8"?>
+<w:ftr xmlns:wpc="http://schemas.microsoft.com/office/word/2010/wordprocessingCanvas" xmlns:mc="http://schemas.openxmlformats.org/markup-compatibility/2006" xmlns:o="urn:schemas-microsoft-com:office:office" xmlns:r="http://schemas.openxmlformats.org/officeDocument/2006/relationships" xmlns:m="http://schemas.openxmlformats.org/officeDocument/2006/math" xmlns:v="urn:schemas-microsoft-com:vml" xmlns:wp14="http://schemas.microsoft.com/office/word/2010/wordprocessingDrawing" xmlns:wp="http://schemas.openxmlformats.org/drawingml/2006/wordprocessingDrawing" xmlns:w10="urn:schemas-microsoft-com:office:word" xmlns:w="http://schemas.openxmlformats.org/wordprocessingml/2006/main" xmlns:w14="http://schemas.microsoft.com/office/word/2010/wordml" xmlns:wpg="http://schemas.microsoft.com/office/word/2010/wordprocessingGroup" xmlns:wpi="http://schemas.microsoft.com/office/word/2010/wordprocessingInk" xmlns:wne="http://schemas.microsoft.com/office/word/2006/wordml" xmlns:wps="http://schemas.microsoft.com/office/word/2010/wordprocessingShape" mc:Ignorable="w14 wp14">
+  <w:p>
+    <w:pPr>
+      <w:pStyle w:val="Pieddepage"/>
+    </w:pPr>
   </w:p>
 </w:ftr>
 </file>
@@ -381,6 +268,16 @@
     <w:pPr>
       <w:pStyle w:val="En-tte"/>
     </w:pPr>
+  </w:p>
+</w:hdr>
+</file>
+
+<file path=word/header2.xml><?xml version="1.0" encoding="utf-8"?>
+<w:hdr xmlns:wpc="http://schemas.microsoft.com/office/word/2010/wordprocessingCanvas" xmlns:mc="http://schemas.openxmlformats.org/markup-compatibility/2006" xmlns:o="urn:schemas-microsoft-com:office:office" xmlns:r="http://schemas.openxmlformats.org/officeDocument/2006/relationships" xmlns:m="http://schemas.openxmlformats.org/officeDocument/2006/math" xmlns:v="urn:schemas-microsoft-com:vml" xmlns:wp14="http://schemas.microsoft.com/office/word/2010/wordprocessingDrawing" xmlns:wp="http://schemas.openxmlformats.org/drawingml/2006/wordprocessingDrawing" xmlns:w10="urn:schemas-microsoft-com:office:word" xmlns:w="http://schemas.openxmlformats.org/wordprocessingml/2006/main" xmlns:w14="http://schemas.microsoft.com/office/word/2010/wordml" xmlns:wpg="http://schemas.microsoft.com/office/word/2010/wordprocessingGroup" xmlns:wpi="http://schemas.microsoft.com/office/word/2010/wordprocessingInk" xmlns:wne="http://schemas.microsoft.com/office/word/2006/wordml" xmlns:wps="http://schemas.microsoft.com/office/word/2010/wordprocessingShape" mc:Ignorable="w14 wp14">
+  <w:p>
+    <w:pPr>
+      <w:pStyle w:val="En-tte"/>
+    </w:pPr>
     <w:r>
       <w:rPr>
         <w:noProof/>
@@ -391,45 +288,8 @@
           <v:path gradientshapeok="t" o:connecttype="rect"/>
         </v:shapetype>
         <v:shape id="_x0000_s2050" type="#_x0000_t202" style="position:absolute;margin-left:-20.3pt;margin-top:-6.5pt;width:196.95pt;height:74.75pt;z-index:251662336;visibility:visible;mso-wrap-style:square;mso-width-percent:0;mso-wrap-distance-left:9pt;mso-wrap-distance-top:0;mso-wrap-distance-right:9pt;mso-wrap-distance-bottom:0;mso-position-horizontal:absolute;mso-position-horizontal-relative:text;mso-position-vertical:absolute;mso-position-vertical-relative:text;mso-width-percent:0;mso-width-relative:margin;mso-height-relative:margin;v-text-anchor:top" o:gfxdata="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" filled="f" stroked="f">
-          <v:textbox>
+          <v:textbox style="mso-next-textbox:#_x0000_s2050">
             <w:txbxContent>
-              <w:p>
-                <w:r>
-                  <w:t>{</w:t>
-                </w:r>
-                <w:proofErr w:type="spellStart"/>
-                <w:r>
-                  <w:t>last_name</w:t>
-                </w:r>
-                <w:proofErr w:type="spellEnd"/>
-                <w:r>
-                  <w:t>} {</w:t>
-                </w:r>
-                <w:proofErr w:type="spellStart"/>
-                <w:r>
-                  <w:t>first_name</w:t>
-                </w:r>
-                <w:proofErr w:type="spellEnd"/>
-                <w:r>
-                  <w:t>}</w:t>
-                </w:r>
-              </w:p>
-              <w:p>
-                <w:r>
-                  <w:t>{</w:t>
-                </w:r>
-                <w:proofErr w:type="gramStart"/>
-                <w:r>
-                  <w:t>phone</w:t>
-                </w:r>
-                <w:proofErr w:type="gramEnd"/>
-                <w:r>
-                  <w:t>}</w:t>
-                </w:r>
-              </w:p>
-              <w:p/>
-              <w:p/>
-              <w:p/>
               <w:p/>
             </w:txbxContent>
           </v:textbox>
@@ -442,21 +302,9 @@
       </w:rPr>
       <w:pict>
         <v:shape id="Zone de texte 2" o:spid="_x0000_s2049" type="#_x0000_t202" style="position:absolute;margin-left:337.65pt;margin-top:-1.9pt;width:145.6pt;height:44.8pt;z-index:251659264;visibility:visible;mso-wrap-style:square;mso-width-percent:0;mso-height-percent:0;mso-wrap-distance-left:9pt;mso-wrap-distance-top:0;mso-wrap-distance-right:9pt;mso-wrap-distance-bottom:0;mso-position-horizontal:absolute;mso-position-horizontal-relative:text;mso-position-vertical:absolute;mso-position-vertical-relative:text;mso-width-percent:0;mso-height-percent:0;mso-width-relative:margin;mso-height-relative:margin;v-text-anchor:top" o:gfxdata="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" fillcolor="white [3201]" strokecolor="white [3212]" strokeweight="2pt">
-          <v:textbox>
+          <v:textbox style="mso-next-textbox:#Zone de texte 2">
             <w:txbxContent>
-              <w:p>
-                <w:r>
-                  <w:t>{</w:t>
-                </w:r>
-                <w:proofErr w:type="gramStart"/>
-                <w:r>
-                  <w:t>description</w:t>
-                </w:r>
-                <w:proofErr w:type="gramEnd"/>
-                <w:r>
-                  <w:t>}</w:t>
-                </w:r>
-              </w:p>
+              <w:p/>
             </w:txbxContent>
           </v:textbox>
         </v:shape>
@@ -468,6 +316,16 @@
       <w:pStyle w:val="En-tte"/>
     </w:pPr>
   </w:p>
+  <w:p>
+    <w:pPr>
+      <w:pStyle w:val="En-tte"/>
+    </w:pPr>
+  </w:p>
+</w:hdr>
+</file>
+
+<file path=word/header3.xml><?xml version="1.0" encoding="utf-8"?>
+<w:hdr xmlns:wpc="http://schemas.microsoft.com/office/word/2010/wordprocessingCanvas" xmlns:mc="http://schemas.openxmlformats.org/markup-compatibility/2006" xmlns:o="urn:schemas-microsoft-com:office:office" xmlns:r="http://schemas.openxmlformats.org/officeDocument/2006/relationships" xmlns:m="http://schemas.openxmlformats.org/officeDocument/2006/math" xmlns:v="urn:schemas-microsoft-com:vml" xmlns:wp14="http://schemas.microsoft.com/office/word/2010/wordprocessingDrawing" xmlns:wp="http://schemas.openxmlformats.org/drawingml/2006/wordprocessingDrawing" xmlns:w10="urn:schemas-microsoft-com:office:word" xmlns:w="http://schemas.openxmlformats.org/wordprocessingml/2006/main" xmlns:w14="http://schemas.microsoft.com/office/word/2010/wordml" xmlns:wpg="http://schemas.microsoft.com/office/word/2010/wordprocessingGroup" xmlns:wpi="http://schemas.microsoft.com/office/word/2010/wordprocessingInk" xmlns:wne="http://schemas.microsoft.com/office/word/2006/wordml" xmlns:wps="http://schemas.microsoft.com/office/word/2010/wordprocessingShape" mc:Ignorable="w14 wp14">
   <w:p>
     <w:pPr>
       <w:pStyle w:val="En-tte"/>

</xml_diff>